<commit_message>
added css flexbox task
</commit_message>
<xml_diff>
--- a/BrowserToolsTask.docx
+++ b/BrowserToolsTask.docx
@@ -48,25 +48,7 @@
           <w:sz w:val="24"/>
           <w:szCs w:val="24"/>
         </w:rPr>
-        <w:t>Задание 1. И</w:t>
-      </w:r>
-      <w:r>
-        <w:rPr>
-          <w:rFonts w:ascii="Times New Roman" w:hAnsi="Times New Roman" w:cs="Times New Roman"/>
-          <w:b/>
-          <w:sz w:val="24"/>
-          <w:szCs w:val="24"/>
-        </w:rPr>
-        <w:t>зменить название элемента</w:t>
-      </w:r>
-      <w:r>
-        <w:rPr>
-          <w:rFonts w:ascii="Times New Roman" w:hAnsi="Times New Roman" w:cs="Times New Roman"/>
-          <w:b/>
-          <w:sz w:val="24"/>
-          <w:szCs w:val="24"/>
-        </w:rPr>
-        <w:t>.</w:t>
+        <w:t>Задание 1. Изменить название элемента.</w:t>
       </w:r>
     </w:p>
     <w:p>
@@ -374,43 +356,7 @@
           <w:sz w:val="24"/>
           <w:szCs w:val="24"/>
         </w:rPr>
-        <w:t xml:space="preserve">Задание 2. </w:t>
-      </w:r>
-      <w:r>
-        <w:rPr>
-          <w:rFonts w:ascii="Times New Roman" w:hAnsi="Times New Roman" w:cs="Times New Roman"/>
-          <w:b/>
-          <w:sz w:val="24"/>
-          <w:szCs w:val="24"/>
-        </w:rPr>
-        <w:t xml:space="preserve">Переместить элемент на другой </w:t>
-      </w:r>
-      <w:r>
-        <w:rPr>
-          <w:rFonts w:ascii="Times New Roman" w:hAnsi="Times New Roman" w:cs="Times New Roman"/>
-          <w:b/>
-          <w:sz w:val="24"/>
-          <w:szCs w:val="24"/>
-        </w:rPr>
-        <w:t>уровень, например,</w:t>
-      </w:r>
-      <w:r>
-        <w:rPr>
-          <w:rFonts w:ascii="Times New Roman" w:hAnsi="Times New Roman" w:cs="Times New Roman"/>
-          <w:b/>
-          <w:sz w:val="24"/>
-          <w:szCs w:val="24"/>
-        </w:rPr>
-        <w:t xml:space="preserve"> вложить один элемент в</w:t>
-      </w:r>
-      <w:r>
-        <w:rPr>
-          <w:rFonts w:ascii="Times New Roman" w:hAnsi="Times New Roman" w:cs="Times New Roman"/>
-          <w:b/>
-          <w:sz w:val="24"/>
-          <w:szCs w:val="24"/>
-        </w:rPr>
-        <w:t xml:space="preserve"> другой.</w:t>
+        <w:t>Задание 2. Переместить элемент на другой уровень, например, вложить один элемент в другой.</w:t>
       </w:r>
     </w:p>
     <w:p>
@@ -1792,7 +1738,6 @@
           <w:rFonts w:ascii="Times New Roman" w:hAnsi="Times New Roman" w:cs="Times New Roman"/>
           <w:sz w:val="24"/>
           <w:szCs w:val="24"/>
-          <w:lang w:val="en-US"/>
         </w:rPr>
       </w:pPr>
       <w:r>
@@ -1895,17 +1840,7 @@
           <w:szCs w:val="24"/>
           <w:lang w:val="en-US"/>
         </w:rPr>
-        <w:t xml:space="preserve"> 7</w:t>
-      </w:r>
-      <w:r>
-        <w:rPr>
-          <w:rFonts w:ascii="Times New Roman" w:hAnsi="Times New Roman" w:cs="Times New Roman"/>
-          <w:b/>
-          <w:sz w:val="24"/>
-          <w:szCs w:val="24"/>
-          <w:lang w:val="en-US"/>
-        </w:rPr>
-        <w:t xml:space="preserve">. </w:t>
+        <w:t xml:space="preserve"> 7. </w:t>
       </w:r>
       <w:r>
         <w:rPr>
@@ -2133,25 +2068,7 @@
           <w:sz w:val="24"/>
           <w:szCs w:val="24"/>
         </w:rPr>
-        <w:t xml:space="preserve"> 8</w:t>
-      </w:r>
-      <w:r>
-        <w:rPr>
-          <w:rFonts w:ascii="Times New Roman" w:hAnsi="Times New Roman" w:cs="Times New Roman"/>
-          <w:b/>
-          <w:sz w:val="24"/>
-          <w:szCs w:val="24"/>
-        </w:rPr>
-        <w:t xml:space="preserve">. </w:t>
-      </w:r>
-      <w:r>
-        <w:rPr>
-          <w:rFonts w:ascii="Times New Roman" w:hAnsi="Times New Roman" w:cs="Times New Roman"/>
-          <w:b/>
-          <w:sz w:val="24"/>
-          <w:szCs w:val="24"/>
-        </w:rPr>
-        <w:t xml:space="preserve">В вкладке </w:t>
+        <w:t xml:space="preserve"> 8. В вкладке </w:t>
       </w:r>
       <w:proofErr w:type="spellStart"/>
       <w:r>
@@ -2279,34 +2196,16 @@
           <w:sz w:val="24"/>
           <w:szCs w:val="24"/>
         </w:rPr>
-        <w:t>Задание</w:t>
-      </w:r>
-      <w:r>
-        <w:rPr>
-          <w:rFonts w:ascii="Times New Roman" w:hAnsi="Times New Roman" w:cs="Times New Roman"/>
-          <w:b/>
-          <w:sz w:val="24"/>
-          <w:szCs w:val="24"/>
-        </w:rPr>
-        <w:t xml:space="preserve"> 9</w:t>
-      </w:r>
-      <w:r>
-        <w:rPr>
-          <w:rFonts w:ascii="Times New Roman" w:hAnsi="Times New Roman" w:cs="Times New Roman"/>
-          <w:b/>
-          <w:sz w:val="24"/>
-          <w:szCs w:val="24"/>
-        </w:rPr>
-        <w:t xml:space="preserve">. </w:t>
-      </w:r>
-      <w:r>
-        <w:rPr>
-          <w:rFonts w:ascii="Times New Roman" w:hAnsi="Times New Roman" w:cs="Times New Roman"/>
-          <w:b/>
-          <w:sz w:val="24"/>
-          <w:szCs w:val="24"/>
-        </w:rPr>
-        <w:t xml:space="preserve">Включить очистку </w:t>
+        <w:t>Задание 9</w:t>
+      </w:r>
+      <w:r>
+        <w:rPr>
+          <w:rFonts w:ascii="Times New Roman" w:hAnsi="Times New Roman" w:cs="Times New Roman"/>
+          <w:b/>
+          <w:sz w:val="24"/>
+          <w:szCs w:val="24"/>
+        </w:rPr>
+        <w:t xml:space="preserve">. Включить очистку </w:t>
       </w:r>
       <w:proofErr w:type="spellStart"/>
       <w:r>
@@ -2486,16 +2385,7 @@
           <w:sz w:val="24"/>
           <w:szCs w:val="24"/>
         </w:rPr>
-        <w:t>Задание</w:t>
-      </w:r>
-      <w:r>
-        <w:rPr>
-          <w:rFonts w:ascii="Times New Roman" w:hAnsi="Times New Roman" w:cs="Times New Roman"/>
-          <w:b/>
-          <w:sz w:val="24"/>
-          <w:szCs w:val="24"/>
-        </w:rPr>
-        <w:t xml:space="preserve"> 10</w:t>
+        <w:t>Задание 10</w:t>
       </w:r>
       <w:r>
         <w:rPr>
@@ -2593,16 +2483,7 @@
           <w:sz w:val="24"/>
           <w:szCs w:val="24"/>
         </w:rPr>
-        <w:t>Задание</w:t>
-      </w:r>
-      <w:r>
-        <w:rPr>
-          <w:rFonts w:ascii="Times New Roman" w:hAnsi="Times New Roman" w:cs="Times New Roman"/>
-          <w:b/>
-          <w:sz w:val="24"/>
-          <w:szCs w:val="24"/>
-        </w:rPr>
-        <w:t xml:space="preserve"> 11</w:t>
+        <w:t>Задание 11</w:t>
       </w:r>
       <w:r>
         <w:rPr>
@@ -2702,16 +2583,7 @@
           <w:sz w:val="24"/>
           <w:szCs w:val="24"/>
         </w:rPr>
-        <w:t>Задание</w:t>
-      </w:r>
-      <w:r>
-        <w:rPr>
-          <w:rFonts w:ascii="Times New Roman" w:hAnsi="Times New Roman" w:cs="Times New Roman"/>
-          <w:b/>
-          <w:sz w:val="24"/>
-          <w:szCs w:val="24"/>
-        </w:rPr>
-        <w:t xml:space="preserve"> 12</w:t>
+        <w:t>Задание 12</w:t>
       </w:r>
       <w:r>
         <w:rPr>
@@ -2853,8 +2725,6 @@
         </w:rPr>
         <w:t>Время ожидания браузером 1го байта от сервера – 30мс</w:t>
       </w:r>
-      <w:bookmarkStart w:id="0" w:name="_GoBack"/>
-      <w:bookmarkEnd w:id="0"/>
     </w:p>
     <w:p>
       <w:pPr>
@@ -3710,14 +3580,12 @@
         </w:rPr>
         <w:t xml:space="preserve">Название элемента </w:t>
       </w:r>
-      <w:proofErr w:type="gramStart"/>
-      <w:r>
-        <w:rPr>
-          <w:color w:val="000000"/>
-        </w:rPr>
-        <w:t>можно изменить дважды</w:t>
-      </w:r>
-      <w:proofErr w:type="gramEnd"/>
+      <w:r>
+        <w:rPr>
+          <w:color w:val="000000"/>
+        </w:rPr>
+        <w:t>можно изменить дважды,</w:t>
+      </w:r>
       <w:r>
         <w:rPr>
           <w:color w:val="000000"/>
@@ -3737,14 +3605,12 @@
         </w:rPr>
         <w:t xml:space="preserve">, аналогично можно изменить значение атрибута. Содержимое всего элемента </w:t>
       </w:r>
-      <w:proofErr w:type="gramStart"/>
-      <w:r>
-        <w:rPr>
-          <w:color w:val="000000"/>
-        </w:rPr>
-        <w:t>можно изменить</w:t>
-      </w:r>
-      <w:proofErr w:type="gramEnd"/>
+      <w:r>
+        <w:rPr>
+          <w:color w:val="000000"/>
+        </w:rPr>
+        <w:t>можно изменить,</w:t>
+      </w:r>
       <w:r>
         <w:rPr>
           <w:color w:val="000000"/>
@@ -3852,66 +3718,66 @@
         <w:textAlignment w:val="baseline"/>
         <w:rPr>
           <w:color w:val="000000"/>
+        </w:rPr>
+      </w:pPr>
+      <w:r>
+        <w:rPr>
+          <w:color w:val="000000"/>
           <w:lang w:val="en-US"/>
         </w:rPr>
-      </w:pPr>
-      <w:proofErr w:type="gramStart"/>
+        <w:t>console</w:t>
+      </w:r>
+      <w:r>
+        <w:rPr>
+          <w:color w:val="000000"/>
+        </w:rPr>
+        <w:t>.</w:t>
+      </w:r>
       <w:r>
         <w:rPr>
           <w:color w:val="000000"/>
           <w:lang w:val="en-US"/>
         </w:rPr>
-        <w:t>console</w:t>
+        <w:t>log</w:t>
       </w:r>
       <w:r>
         <w:rPr>
           <w:color w:val="000000"/>
           <w:lang w:val="en-US"/>
         </w:rPr>
+        <w:t xml:space="preserve"> </w:t>
+      </w:r>
+      <w:r>
+        <w:rPr>
+          <w:color w:val="000000"/>
+        </w:rPr>
+        <w:t>(</w:t>
+      </w:r>
+      <w:r>
+        <w:rPr>
+          <w:color w:val="000000"/>
+          <w:lang w:val="en-US"/>
+        </w:rPr>
+        <w:t>document</w:t>
+      </w:r>
+      <w:r>
+        <w:rPr>
+          <w:color w:val="000000"/>
+        </w:rPr>
         <w:t>.</w:t>
       </w:r>
+      <w:proofErr w:type="spellStart"/>
       <w:r>
         <w:rPr>
           <w:color w:val="000000"/>
           <w:lang w:val="en-US"/>
         </w:rPr>
-        <w:t>log</w:t>
-      </w:r>
-      <w:r>
-        <w:rPr>
-          <w:color w:val="000000"/>
-          <w:lang w:val="en-US"/>
-        </w:rPr>
-        <w:t>(</w:t>
-      </w:r>
-      <w:proofErr w:type="spellStart"/>
-      <w:proofErr w:type="gramEnd"/>
-      <w:r>
-        <w:rPr>
-          <w:color w:val="000000"/>
-          <w:lang w:val="en-US"/>
-        </w:rPr>
-        <w:t>document</w:t>
-      </w:r>
-      <w:r>
-        <w:rPr>
-          <w:color w:val="000000"/>
-          <w:lang w:val="en-US"/>
-        </w:rPr>
-        <w:t>.</w:t>
-      </w:r>
-      <w:r>
-        <w:rPr>
-          <w:color w:val="000000"/>
-          <w:lang w:val="en-US"/>
-        </w:rPr>
         <w:t>getElement</w:t>
       </w:r>
       <w:proofErr w:type="spellEnd"/>
       <w:r>
         <w:rPr>
           <w:color w:val="000000"/>
-          <w:lang w:val="en-US"/>
         </w:rPr>
         <w:t>*)</w:t>
       </w:r>
@@ -3925,7 +3791,6 @@
         <w:textAlignment w:val="baseline"/>
         <w:rPr>
           <w:color w:val="000000"/>
-          <w:lang w:val="en-US"/>
         </w:rPr>
       </w:pPr>
       <w:r>
@@ -3944,40 +3809,61 @@
         <w:textAlignment w:val="baseline"/>
         <w:rPr>
           <w:color w:val="000000"/>
+        </w:rPr>
+      </w:pPr>
+      <w:r>
+        <w:rPr>
+          <w:color w:val="000000"/>
           <w:lang w:val="en-US"/>
         </w:rPr>
-      </w:pPr>
+        <w:t>console</w:t>
+      </w:r>
+      <w:r>
+        <w:rPr>
+          <w:color w:val="000000"/>
+        </w:rPr>
+        <w:t>.</w:t>
+      </w:r>
       <w:proofErr w:type="spellStart"/>
-      <w:proofErr w:type="gramStart"/>
       <w:r>
         <w:rPr>
           <w:color w:val="000000"/>
           <w:lang w:val="en-US"/>
         </w:rPr>
-        <w:t>console.dir</w:t>
+        <w:t>dir</w:t>
       </w:r>
       <w:proofErr w:type="spellEnd"/>
       <w:r>
         <w:rPr>
           <w:color w:val="000000"/>
+        </w:rPr>
+        <w:t xml:space="preserve"> (</w:t>
+      </w:r>
+      <w:r>
+        <w:rPr>
+          <w:color w:val="000000"/>
           <w:lang w:val="en-US"/>
         </w:rPr>
-        <w:t>(</w:t>
+        <w:t>document</w:t>
+      </w:r>
+      <w:r>
+        <w:rPr>
+          <w:color w:val="000000"/>
+        </w:rPr>
+        <w:t>.</w:t>
       </w:r>
       <w:proofErr w:type="spellStart"/>
-      <w:proofErr w:type="gramEnd"/>
       <w:r>
         <w:rPr>
           <w:color w:val="000000"/>
           <w:lang w:val="en-US"/>
         </w:rPr>
-        <w:t>document.getElement</w:t>
+        <w:t>getElement</w:t>
       </w:r>
       <w:proofErr w:type="spellEnd"/>
       <w:r>
         <w:rPr>
           <w:color w:val="000000"/>
-          <w:lang w:val="en-US"/>
         </w:rPr>
         <w:t>*)</w:t>
       </w:r>
@@ -4071,6 +3957,8 @@
         </w:rPr>
         <w:t>?</w:t>
       </w:r>
+      <w:bookmarkStart w:id="0" w:name="_GoBack"/>
+      <w:bookmarkEnd w:id="0"/>
     </w:p>
     <w:p>
       <w:pPr>
@@ -6253,6 +6141,7 @@
   <w:style w:type="character" w:default="1" w:styleId="a0">
     <w:name w:val="Default Paragraph Font"/>
     <w:uiPriority w:val="1"/>
+    <w:semiHidden/>
     <w:unhideWhenUsed/>
   </w:style>
   <w:style w:type="table" w:default="1" w:styleId="a1">

</xml_diff>